<commit_message>
Fixed name spelling in ack.
</commit_message>
<xml_diff>
--- a/phone_theft_detect_paper/paper-IS025.docx
+++ b/phone_theft_detect_paper/paper-IS025.docx
@@ -1736,27 +1736,14 @@
       <w:r>
         <w:t xml:space="preserve">Table </w:t>
       </w:r>
-      <w:r>
-        <w:fldChar w:fldCharType="begin"/>
-      </w:r>
-      <w:r>
-        <w:instrText xml:space="preserve"> SEQ Table \* ARABIC </w:instrText>
-      </w:r>
-      <w:r>
-        <w:fldChar w:fldCharType="separate"/>
-      </w:r>
-      <w:r>
-        <w:rPr>
-          <w:noProof/>
-        </w:rPr>
-        <w:t>1</w:t>
-      </w:r>
-      <w:r>
-        <w:rPr>
-          <w:noProof/>
-        </w:rPr>
-        <w:fldChar w:fldCharType="end"/>
-      </w:r>
+      <w:fldSimple w:instr=" SEQ Table \* ARABIC ">
+        <w:r>
+          <w:rPr>
+            <w:noProof/>
+          </w:rPr>
+          <w:t>1</w:t>
+        </w:r>
+      </w:fldSimple>
       <w:r>
         <w:t xml:space="preserve">. </w:t>
       </w:r>
@@ -6712,6 +6699,11 @@
         <w:t>tudy, and Irwin Reyes, David Fi</w:t>
       </w:r>
       <w:r>
+        <w:t>fi</w:t>
+      </w:r>
+      <w:bookmarkStart w:id="0" w:name="_GoBack"/>
+      <w:bookmarkEnd w:id="0"/>
+      <w:r>
         <w:t>eld and Michael McCoyd for giving feedback on our paper drafts. This research was conducted at The Intel Science and Technology Center for Secure Computing (http://scrub.cs.berkeley.edu/) at UC Berkeley and was also supported by the National Science Fou</w:t>
       </w:r>
       <w:r>
@@ -7305,8 +7297,6 @@
         </w:numPr>
         <w:ind w:left="360" w:hanging="360"/>
       </w:pPr>
-      <w:bookmarkStart w:id="0" w:name="_GoBack"/>
-      <w:bookmarkEnd w:id="0"/>
     </w:p>
     <w:p>
       <w:pPr>
@@ -10209,7 +10199,7 @@
 </file>
 
 <file path=customXml/itemProps1.xml><?xml version="1.0" encoding="utf-8"?>
-<ds:datastoreItem xmlns:ds="http://schemas.openxmlformats.org/officeDocument/2006/customXml" ds:itemID="{B2AC4BB8-6901-5F47-81FD-7518A51DB3EA}">
+<ds:datastoreItem xmlns:ds="http://schemas.openxmlformats.org/officeDocument/2006/customXml" ds:itemID="{75869089-CD16-9340-8ECC-3F808F126247}">
   <ds:schemaRefs>
     <ds:schemaRef ds:uri="http://schemas.openxmlformats.org/officeDocument/2006/bibliography"/>
   </ds:schemaRefs>

</xml_diff>